<commit_message>
More problems done on details.
</commit_message>
<xml_diff>
--- a/HW3.2 - Matrix Details.docx
+++ b/HW3.2 - Matrix Details.docx
@@ -365,7 +365,7 @@
           <w:rFonts w:eastAsiaTheme="minorEastAsia"/>
           <w:color w:val="2E74B5" w:themeColor="accent1" w:themeShade="BF"/>
         </w:rPr>
-        <w:t>FALSE</w:t>
+        <w:t>TRUE</w:t>
       </w:r>
     </w:p>
     <w:p>
@@ -928,6 +928,25 @@
       </w:r>
       <w:r>
         <w:t xml:space="preserve"> pts)</w:t>
+      </w:r>
+    </w:p>
+    <w:p>
+      <w:pPr>
+        <w:pStyle w:val="ListParagraph"/>
+      </w:pPr>
+    </w:p>
+    <w:p>
+      <w:pPr>
+        <w:pStyle w:val="ListParagraph"/>
+        <w:rPr>
+          <w:color w:val="2E74B5" w:themeColor="accent1" w:themeShade="BF"/>
+        </w:rPr>
+      </w:pPr>
+      <w:r>
+        <w:rPr>
+          <w:color w:val="2E74B5" w:themeColor="accent1" w:themeShade="BF"/>
+        </w:rPr>
+        <w:t>You are not able to multiply a column vector with a square matrix when the column vector is on the left and matrix is on the right.  In order to be able to multiply them, you must transpose the column vector and the matrix before multiplying them together.</w:t>
       </w:r>
     </w:p>
     <w:p>
@@ -1642,7 +1661,6 @@
         </w:rPr>
         <w:t xml:space="preserve"> </w:t>
       </w:r>
-      <w:bookmarkStart w:id="0" w:name="_GoBack"/>
       <w:r>
         <w:rPr>
           <w:rFonts w:eastAsiaTheme="minorEastAsia"/>
@@ -1650,7 +1668,6 @@
         </w:rPr>
         <w:t>FALSE</w:t>
       </w:r>
-      <w:bookmarkEnd w:id="0"/>
     </w:p>
     <w:p>
       <w:pPr>
@@ -1669,6 +1686,7 @@
         </w:numPr>
       </w:pPr>
       <w:r>
+        <w:lastRenderedPageBreak/>
         <w:t xml:space="preserve">Derive a </w:t>
       </w:r>
       <w:r>
@@ -2324,6 +2342,56 @@
     <w:p>
       <w:pPr>
         <w:pStyle w:val="ListParagraph"/>
+        <w:rPr>
+          <w:rFonts w:ascii="Times New Roman" w:eastAsia="Times New Roman" w:hAnsi="Times New Roman" w:cs="Times New Roman"/>
+          <w:color w:val="2E74B5" w:themeColor="accent1" w:themeShade="BF"/>
+          <w:sz w:val="24"/>
+          <w:szCs w:val="24"/>
+        </w:rPr>
+      </w:pPr>
+      <w:r>
+        <w:rPr>
+          <w:rFonts w:ascii="Times New Roman" w:eastAsia="Times New Roman" w:hAnsi="Times New Roman" w:cs="Times New Roman"/>
+          <w:color w:val="2E74B5" w:themeColor="accent1" w:themeShade="BF"/>
+          <w:sz w:val="24"/>
+          <w:szCs w:val="24"/>
+        </w:rPr>
+        <w:t>Gimbal</w:t>
+      </w:r>
+      <w:r>
+        <w:rPr>
+          <w:rFonts w:ascii="Times New Roman" w:eastAsia="Times New Roman" w:hAnsi="Times New Roman" w:cs="Times New Roman"/>
+          <w:color w:val="2E74B5" w:themeColor="accent1" w:themeShade="BF"/>
+          <w:sz w:val="24"/>
+          <w:szCs w:val="24"/>
+        </w:rPr>
+        <w:t xml:space="preserve"> lock</w:t>
+      </w:r>
+      <w:r>
+        <w:rPr>
+          <w:rFonts w:ascii="Times New Roman" w:eastAsia="Times New Roman" w:hAnsi="Times New Roman" w:cs="Times New Roman"/>
+          <w:color w:val="2E74B5" w:themeColor="accent1" w:themeShade="BF"/>
+          <w:sz w:val="24"/>
+          <w:szCs w:val="24"/>
+        </w:rPr>
+        <w:t xml:space="preserve"> is when the of one degree of freedom in a plane of rotation.  This is caused by representing an orientation as three axial rotations with Euler angles.  This will make one of the basis vectors in a plane of rotation rotate in a way such that is aligns with axis of rotation.</w:t>
+      </w:r>
+      <w:bookmarkStart w:id="0" w:name="_GoBack"/>
+      <w:bookmarkEnd w:id="0"/>
+    </w:p>
+    <w:p>
+      <w:pPr>
+        <w:pStyle w:val="ListParagraph"/>
+        <w:rPr>
+          <w:rFonts w:ascii="Times New Roman" w:eastAsia="Times New Roman" w:hAnsi="Times New Roman" w:cs="Times New Roman"/>
+          <w:sz w:val="24"/>
+          <w:szCs w:val="24"/>
+        </w:rPr>
+      </w:pPr>
+    </w:p>
+    <w:p>
+      <w:pPr>
+        <w:pStyle w:val="ListParagraph"/>
         <w:numPr>
           <w:ilvl w:val="0"/>
           <w:numId w:val="6"/>
@@ -3137,6 +3205,7 @@
     <w:lsdException w:name="HTML Sample" w:semiHidden="1" w:unhideWhenUsed="1"/>
     <w:lsdException w:name="HTML Typewriter" w:semiHidden="1" w:unhideWhenUsed="1"/>
     <w:lsdException w:name="HTML Variable" w:semiHidden="1" w:unhideWhenUsed="1"/>
+    <w:lsdException w:name="Normal Table" w:semiHidden="1" w:unhideWhenUsed="1"/>
     <w:lsdException w:name="annotation subject" w:semiHidden="1" w:unhideWhenUsed="1"/>
     <w:lsdException w:name="No List" w:semiHidden="1" w:unhideWhenUsed="1"/>
     <w:lsdException w:name="Outline List 1" w:semiHidden="1" w:unhideWhenUsed="1"/>
@@ -3180,8 +3249,10 @@
     <w:lsdException w:name="Table Elegant" w:semiHidden="1" w:unhideWhenUsed="1"/>
     <w:lsdException w:name="Table Professional" w:semiHidden="1" w:unhideWhenUsed="1"/>
     <w:lsdException w:name="Table Subtle 1" w:semiHidden="1" w:unhideWhenUsed="1"/>
+    <w:lsdException w:name="Table Subtle 2" w:semiHidden="1" w:unhideWhenUsed="1"/>
     <w:lsdException w:name="Table Web 1" w:semiHidden="1" w:unhideWhenUsed="1"/>
     <w:lsdException w:name="Table Web 2" w:semiHidden="1" w:unhideWhenUsed="1"/>
+    <w:lsdException w:name="Table Web 3" w:semiHidden="1" w:unhideWhenUsed="1"/>
     <w:lsdException w:name="Balloon Text" w:semiHidden="1" w:unhideWhenUsed="1"/>
     <w:lsdException w:name="Table Grid" w:uiPriority="39"/>
     <w:lsdException w:name="Table Theme" w:semiHidden="1" w:unhideWhenUsed="1"/>

</xml_diff>